<commit_message>
Aliases and operations (draft 1)
</commit_message>
<xml_diff>
--- a/source/_static/files/document-generation/demos/conditionally-hide-blocks-result.docx
+++ b/source/_static/files/document-generation/demos/conditionally-hide-blocks-result.docx
@@ -1,6 +1,6 @@
 
 <file path=word/document.xml><?xml version="1.0" encoding="utf-8"?>
-<w:document xmlns:wpc="http://schemas.microsoft.com/office/word/2010/wordprocessingCanvas" xmlns:cx="http://schemas.microsoft.com/office/drawing/2014/chartex" xmlns:cx1="http://schemas.microsoft.com/office/drawing/2015/9/8/chartex" xmlns:cx2="http://schemas.microsoft.com/office/drawing/2015/10/21/chartex" xmlns:cx3="http://schemas.microsoft.com/office/drawing/2016/5/9/chartex" xmlns:cx4="http://schemas.microsoft.com/office/drawing/2016/5/10/chartex" xmlns:cx5="http://schemas.microsoft.com/office/drawing/2016/5/11/chartex" xmlns:cx6="http://schemas.microsoft.com/office/drawing/2016/5/12/chartex" xmlns:cx7="http://schemas.microsoft.com/office/drawing/2016/5/13/chartex" xmlns:cx8="http://schemas.microsoft.com/office/drawing/2016/5/14/chartex" xmlns:mc="http://schemas.openxmlformats.org/markup-compatibility/2006" xmlns:aink="http://schemas.microsoft.com/office/drawing/2016/ink" xmlns:am3d="http://schemas.microsoft.com/office/drawing/2017/model3d" xmlns:o="urn:schemas-microsoft-com:office:office" xmlns:r="http://schemas.openxmlformats.org/officeDocument/2006/relationships" xmlns:m="http://schemas.openxmlformats.org/officeDocument/2006/math" xmlns:v="urn:schemas-microsoft-com:vml" xmlns:wp14="http://schemas.microsoft.com/office/word/2010/wordprocessingDrawing" xmlns:wp="http://schemas.openxmlformats.org/drawingml/2006/wordprocessingDrawing" xmlns:w10="urn:schemas-microsoft-com:office:word" xmlns:w="http://schemas.openxmlformats.org/wordprocessingml/2006/main" xmlns:w14="http://schemas.microsoft.com/office/word/2010/wordml" xmlns:w15="http://schemas.microsoft.com/office/word/2012/wordml" xmlns:w16cid="http://schemas.microsoft.com/office/word/2016/wordml/cid" xmlns:w16se="http://schemas.microsoft.com/office/word/2015/wordml/symex" xmlns:wpg="http://schemas.microsoft.com/office/word/2010/wordprocessingGroup" xmlns:wpi="http://schemas.microsoft.com/office/word/2010/wordprocessingInk" xmlns:wne="http://schemas.microsoft.com/office/word/2006/wordml" xmlns:wps="http://schemas.microsoft.com/office/word/2010/wordprocessingShape" mc:Ignorable="w14 w15 w16se w16cid wp14">
+<w:document xmlns:wpc="http://schemas.microsoft.com/office/word/2010/wordprocessingCanvas" xmlns:cx="http://schemas.microsoft.com/office/drawing/2014/chartex" xmlns:cx1="http://schemas.microsoft.com/office/drawing/2015/9/8/chartex" xmlns:cx2="http://schemas.microsoft.com/office/drawing/2015/10/21/chartex" xmlns:cx3="http://schemas.microsoft.com/office/drawing/2016/5/9/chartex" xmlns:cx4="http://schemas.microsoft.com/office/drawing/2016/5/10/chartex" xmlns:cx5="http://schemas.microsoft.com/office/drawing/2016/5/11/chartex" xmlns:cx6="http://schemas.microsoft.com/office/drawing/2016/5/12/chartex" xmlns:cx7="http://schemas.microsoft.com/office/drawing/2016/5/13/chartex" xmlns:cx8="http://schemas.microsoft.com/office/drawing/2016/5/14/chartex" xmlns:mc="http://schemas.openxmlformats.org/markup-compatibility/2006" xmlns:aink="http://schemas.microsoft.com/office/drawing/2016/ink" xmlns:am3d="http://schemas.microsoft.com/office/drawing/2017/model3d" xmlns:o="urn:schemas-microsoft-com:office:office" xmlns:r="http://schemas.openxmlformats.org/officeDocument/2006/relationships" xmlns:m="http://schemas.openxmlformats.org/officeDocument/2006/math" xmlns:v="urn:schemas-microsoft-com:vml" xmlns:wp14="http://schemas.microsoft.com/office/word/2010/wordprocessingDrawing" xmlns:wp="http://schemas.openxmlformats.org/drawingml/2006/wordprocessingDrawing" xmlns:w10="urn:schemas-microsoft-com:office:word" xmlns:w="http://schemas.openxmlformats.org/wordprocessingml/2006/main" xmlns:w14="http://schemas.microsoft.com/office/word/2010/wordml" xmlns:w15="http://schemas.microsoft.com/office/word/2012/wordml" xmlns:w16cex="http://schemas.microsoft.com/office/word/2018/wordml/cex" xmlns:w16cid="http://schemas.microsoft.com/office/word/2016/wordml/cid" xmlns:w16="http://schemas.microsoft.com/office/word/2018/wordml" xmlns:w16sdtdh="http://schemas.microsoft.com/office/word/2020/wordml/sdtdatahash" xmlns:w16se="http://schemas.microsoft.com/office/word/2015/wordml/symex" xmlns:wpg="http://schemas.microsoft.com/office/word/2010/wordprocessingGroup" xmlns:wpi="http://schemas.microsoft.com/office/word/2010/wordprocessingInk" xmlns:wne="http://schemas.microsoft.com/office/word/2006/wordml" xmlns:wps="http://schemas.microsoft.com/office/word/2010/wordprocessingShape" mc:Ignorable="w14 w15 w16se w16cid w16 w16cex w16sdtdh wp14">
   <w:body>
     <w:p>
       <w:pPr>
@@ -44,6 +44,9 @@
     <w:p>
       <w:pPr>
         <w:spacing w:after="0"/>
+        <w:rPr>
+          <w:lang w:val="ru-RU"/>
+        </w:rPr>
       </w:pPr>
       <w:r>
         <w:t xml:space="preserve">Site: </w:t>
@@ -51,6 +54,35 @@
       <w:r>
         <w:t>http://plumsail.com</w:t>
       </w:r>
+      <w:r>
+        <w:t/>
+      </w:r>
+    </w:p>
+    <w:tbl>
+      <w:tblPr>
+        <w:tblStyle w:val="TableGrid"/>
+        <w:tblW w:w="0" w:type="auto"/>
+        <w:tblBorders>
+          <w:top w:val="none" w:color="auto" w:sz="0" w:space="0"/>
+          <w:left w:val="none" w:color="auto" w:sz="0" w:space="0"/>
+          <w:bottom w:val="none" w:color="auto" w:sz="0" w:space="0"/>
+          <w:right w:val="none" w:color="auto" w:sz="0" w:space="0"/>
+          <w:insideH w:val="none" w:color="auto" w:sz="0" w:space="0"/>
+          <w:insideV w:val="none" w:color="auto" w:sz="0" w:space="0"/>
+        </w:tblBorders>
+        <w:tblLook w:val="04A0" w:firstRow="1" w:lastRow="0" w:firstColumn="1" w:lastColumn="0" w:noHBand="0" w:noVBand="1"/>
+      </w:tblPr>
+      <w:tblGrid>
+        <w:gridCol w:w="5760"/>
+      </w:tblGrid>
+    </w:tbl>
+    <w:p>
+      <w:pPr>
+        <w:rPr>
+          <w:sz w:val="32"/>
+          <w:szCs w:val="32"/>
+        </w:rPr>
+      </w:pPr>
     </w:p>
     <w:p>
       <w:pPr>
@@ -59,9 +91,6 @@
           <w:szCs w:val="32"/>
         </w:rPr>
       </w:pPr>
-    </w:p>
-    <w:p>
-      <w:bookmarkStart w:id="0" w:name="_Hlk11778151"/>
       <w:r>
         <w:rPr>
           <w:sz w:val="32"/>
@@ -74,9 +103,22 @@
           <w:sz w:val="32"/>
           <w:szCs w:val="32"/>
         </w:rPr>
-        <w:t>department is development</w:t>
-      </w:r>
-      <w:bookmarkEnd w:id="0"/>
+        <w:t>department</w:t>
+      </w:r>
+      <w:r>
+        <w:rPr>
+          <w:sz w:val="32"/>
+          <w:szCs w:val="32"/>
+        </w:rPr>
+        <w:t xml:space="preserve"> is </w:t>
+      </w:r>
+      <w:r>
+        <w:rPr>
+          <w:sz w:val="32"/>
+          <w:szCs w:val="32"/>
+        </w:rPr>
+        <w:t>development</w:t>
+      </w:r>
       <w:r>
         <w:rPr>
           <w:sz w:val="32"/>
@@ -102,12 +144,12 @@
     <w:tbl>
       <w:tblPr>
         <w:tblStyle w:val="GridTable4-Accent1"/>
-        <w:tblW w:w="0" w:type="auto"/>
+        <w:tblW w:w="8784" w:type="dxa"/>
         <w:tblLook w:val="04A0" w:firstRow="1" w:lastRow="0" w:firstColumn="1" w:lastColumn="0" w:noHBand="0" w:noVBand="1"/>
       </w:tblPr>
       <w:tblGrid>
         <w:gridCol w:w="2245"/>
-        <w:gridCol w:w="3532"/>
+        <w:gridCol w:w="6539"/>
       </w:tblGrid>
       <w:tr>
         <w:trPr>
@@ -126,14 +168,14 @@
         </w:tc>
         <w:tc>
           <w:tcPr>
-            <w:tcW w:w="3532" w:type="dxa"/>
+            <w:tcW w:w="6539" w:type="dxa"/>
           </w:tcPr>
           <w:p>
             <w:pPr>
               <w:cnfStyle w:val="100000000000" w:firstRow="1" w:lastRow="0" w:firstColumn="0" w:lastColumn="0" w:oddVBand="0" w:evenVBand="0" w:oddHBand="0" w:evenHBand="0" w:firstRowFirstColumn="0" w:firstRowLastColumn="0" w:lastRowFirstColumn="0" w:lastRowLastColumn="0"/>
             </w:pPr>
             <w:r>
-              <w:t>Department</w:t>
+              <w:t>Employment Date</w:t>
             </w:r>
           </w:p>
         </w:tc>
@@ -154,13 +196,28 @@
               </w:rPr>
             </w:pPr>
             <w:r>
+              <w:rPr>
+                <w:b w:val="0"/>
+              </w:rPr>
               <w:t>Derek Clark</w:t>
+            </w:r>
+            <w:r>
+              <w:rPr>
+                <w:b w:val="0"/>
+              </w:rPr>
+              <w:t/>
+            </w:r>
+            <w:r>
+              <w:rPr>
+                <w:b w:val="0"/>
+              </w:rPr>
+              <w:t/>
             </w:r>
           </w:p>
         </w:tc>
         <w:tc>
           <w:tcPr>
-            <w:tcW w:w="3532" w:type="dxa"/>
+            <w:tcW w:w="6539" w:type="dxa"/>
           </w:tcPr>
           <w:p>
             <w:pPr>
@@ -169,10 +226,45 @@
             <w:r>
               <w:t>marketing</w:t>
             </w:r>
+            <w:r>
+              <w:t/>
+            </w:r>
+            <w:r>
+              <w:t/>
+            </w:r>
+            <w:r>
+              <w:t/>
+            </w:r>
+            <w:r>
+              <w:t/>
+            </w:r>
+          </w:p>
+          <w:p>
+            <w:pPr>
+              <w:cnfStyle w:val="000000100000" w:firstRow="0" w:lastRow="0" w:firstColumn="0" w:lastColumn="0" w:oddVBand="0" w:evenVBand="0" w:oddHBand="1" w:evenHBand="0" w:firstRowFirstColumn="0" w:firstRowLastColumn="0" w:lastRowFirstColumn="0" w:lastRowLastColumn="0"/>
+            </w:pPr>
+            <w:r>
+              <w:t>4/21/2012</w:t>
+            </w:r>
+            <w:r>
+              <w:t/>
+            </w:r>
+            <w:r>
+              <w:t/>
+            </w:r>
+            <w:r>
+              <w:t/>
+            </w:r>
+            <w:r>
+              <w:t/>
+            </w:r>
           </w:p>
         </w:tc>
       </w:tr>
       <w:tr>
+        <w:trPr>
+          <w:cnfStyle w:val="000000100000" w:firstRow="0" w:lastRow="0" w:firstColumn="0" w:lastColumn="0" w:oddVBand="0" w:evenVBand="0" w:oddHBand="1" w:evenHBand="0" w:firstRowFirstColumn="0" w:firstRowLastColumn="0" w:lastRowFirstColumn="0" w:lastRowLastColumn="0"/>
+        </w:trPr>
         <w:tc>
           <w:tcPr>
             <w:cnfStyle w:val="001000000000" w:firstRow="0" w:lastRow="0" w:firstColumn="1" w:lastColumn="0" w:oddVBand="0" w:evenVBand="0" w:oddHBand="0" w:evenHBand="0" w:firstRowFirstColumn="0" w:firstRowLastColumn="0" w:lastRowFirstColumn="0" w:lastRowLastColumn="0"/>
@@ -185,20 +277,67 @@
               </w:rPr>
             </w:pPr>
             <w:r>
+              <w:rPr>
+                <w:b w:val="0"/>
+              </w:rPr>
               <w:t>Jessica Adams</w:t>
+            </w:r>
+            <w:r>
+              <w:rPr>
+                <w:b w:val="0"/>
+              </w:rPr>
+              <w:t/>
+            </w:r>
+            <w:r>
+              <w:rPr>
+                <w:b w:val="0"/>
+              </w:rPr>
+              <w:t/>
             </w:r>
           </w:p>
         </w:tc>
         <w:tc>
           <w:tcPr>
-            <w:tcW w:w="3532" w:type="dxa"/>
+            <w:tcW w:w="6539" w:type="dxa"/>
           </w:tcPr>
           <w:p>
             <w:pPr>
-              <w:cnfStyle w:val="000000000000" w:firstRow="0" w:lastRow="0" w:firstColumn="0" w:lastColumn="0" w:oddVBand="0" w:evenVBand="0" w:oddHBand="0" w:evenHBand="0" w:firstRowFirstColumn="0" w:firstRowLastColumn="0" w:lastRowFirstColumn="0" w:lastRowLastColumn="0"/>
+              <w:cnfStyle w:val="000000100000" w:firstRow="0" w:lastRow="0" w:firstColumn="0" w:lastColumn="0" w:oddVBand="0" w:evenVBand="0" w:oddHBand="1" w:evenHBand="0" w:firstRowFirstColumn="0" w:firstRowLastColumn="0" w:lastRowFirstColumn="0" w:lastRowLastColumn="0"/>
             </w:pPr>
             <w:r>
               <w:t>sales</w:t>
+            </w:r>
+            <w:r>
+              <w:t/>
+            </w:r>
+            <w:r>
+              <w:t/>
+            </w:r>
+            <w:r>
+              <w:t/>
+            </w:r>
+            <w:r>
+              <w:t/>
+            </w:r>
+          </w:p>
+          <w:p>
+            <w:pPr>
+              <w:cnfStyle w:val="000000100000" w:firstRow="0" w:lastRow="0" w:firstColumn="0" w:lastColumn="0" w:oddVBand="0" w:evenVBand="0" w:oddHBand="1" w:evenHBand="0" w:firstRowFirstColumn="0" w:firstRowLastColumn="0" w:lastRowFirstColumn="0" w:lastRowLastColumn="0"/>
+            </w:pPr>
+            <w:r>
+              <w:t>4/21/2012</w:t>
+            </w:r>
+            <w:r>
+              <w:t/>
+            </w:r>
+            <w:r>
+              <w:t/>
+            </w:r>
+            <w:r>
+              <w:t/>
+            </w:r>
+            <w:r>
+              <w:t/>
             </w:r>
           </w:p>
         </w:tc>
@@ -219,7 +358,6 @@
           <w:szCs w:val="32"/>
         </w:rPr>
       </w:pPr>
-      <w:bookmarkStart w:id="1" w:name="_Hlk11778162"/>
       <w:r>
         <w:rPr>
           <w:sz w:val="32"/>
@@ -248,7 +386,6 @@
         </w:rPr>
         <w:t>development</w:t>
       </w:r>
-      <w:bookmarkEnd w:id="1"/>
       <w:r>
         <w:rPr>
           <w:sz w:val="32"/>
@@ -257,7 +394,6 @@
         <w:t>:</w:t>
       </w:r>
     </w:p>
-    <w:p/>
     <w:p>
       <w:r>
         <w:t>List of employees:</w:t>
@@ -272,13 +408,25 @@
         </w:numPr>
       </w:pPr>
       <w:r>
-        <w:t>Derek Clark</w:t>
-      </w:r>
-      <w:r>
-        <w:t xml:space="preserve"> </w:t>
-      </w:r>
-      <w:r>
-        <w:t>marketing</w:t>
+        <w:t xml:space="preserve">Derek Clark, hired on </w:t>
+      </w:r>
+      <w:r>
+        <w:t>4/21/2012</w:t>
+      </w:r>
+      <w:r>
+        <w:t/>
+      </w:r>
+      <w:r>
+        <w:t/>
+      </w:r>
+      <w:r>
+        <w:t/>
+      </w:r>
+      <w:r>
+        <w:t/>
+      </w:r>
+      <w:r>
+        <w:t/>
       </w:r>
     </w:p>
     <w:p>
@@ -290,14 +438,29 @@
         </w:numPr>
       </w:pPr>
       <w:r>
-        <w:t>Jessica Adams sales</w:t>
+        <w:t xml:space="preserve">Jessica Adams, hired on </w:t>
+      </w:r>
+      <w:r>
+        <w:t>4/21/2012</w:t>
+      </w:r>
+      <w:r>
+        <w:t/>
+      </w:r>
+      <w:r>
+        <w:t/>
+      </w:r>
+      <w:r>
+        <w:t/>
+      </w:r>
+      <w:r>
+        <w:t/>
+      </w:r>
+      <w:r>
+        <w:t/>
       </w:r>
     </w:p>
     <w:p/>
-    <w:p>
-      <w:bookmarkStart w:id="2" w:name="_GoBack"/>
-      <w:bookmarkEnd w:id="2"/>
-    </w:p>
+    <w:p/>
     <w:p/>
     <w:p/>
     <w:sectPr>
@@ -305,18 +468,35 @@
       <w:pgMar w:top="1440" w:right="1440" w:bottom="1440" w:left="1440" w:header="720" w:footer="720" w:gutter="0"/>
       <w:cols w:space="720"/>
       <w:docGrid w:linePitch="360"/>
+      <w:headerReference w:type="default" r:id="plumsail_header"/>
     </w:sectPr>
   </w:body>
 </w:document>
 </file>
 
+<file path=word/header1.xml><?xml version="1.0" encoding="utf-8"?>
+<w:hdr xmlns:wpc="http://schemas.microsoft.com/office/word/2010/wordprocessingCanvas" xmlns:cx="http://schemas.microsoft.com/office/drawing/2014/chartex" xmlns:cx1="http://schemas.microsoft.com/office/drawing/2015/9/8/chartex" xmlns:cx2="http://schemas.microsoft.com/office/drawing/2015/10/21/chartex" xmlns:cx3="http://schemas.microsoft.com/office/drawing/2016/5/9/chartex" xmlns:cx4="http://schemas.microsoft.com/office/drawing/2016/5/10/chartex" xmlns:cx5="http://schemas.microsoft.com/office/drawing/2016/5/11/chartex" xmlns:mc="http://schemas.openxmlformats.org/markup-compatibility/2006" xmlns:o="urn:schemas-microsoft-com:office:office" xmlns:r="http://schemas.openxmlformats.org/officeDocument/2006/relationships" xmlns:m="http://schemas.openxmlformats.org/officeDocument/2006/math" xmlns:v="urn:schemas-microsoft-com:vml" xmlns:wp14="http://schemas.microsoft.com/office/word/2010/wordprocessingDrawing" xmlns:wp="http://schemas.openxmlformats.org/drawingml/2006/wordprocessingDrawing" xmlns:w10="urn:schemas-microsoft-com:office:word" xmlns:w="http://schemas.openxmlformats.org/wordprocessingml/2006/main" xmlns:w14="http://schemas.microsoft.com/office/word/2010/wordml" xmlns:w15="http://schemas.microsoft.com/office/word/2012/wordml" xmlns:wne="http://schemas.microsoft.com/office/word/2006/wordml" xmlns:wpg="http://schemas.microsoft.com/office/word/2010/wordprocessingGroup" xmlns:wpi="http://schemas.microsoft.com/office/word/2010/wordprocessingInk" xmlns:wps="http://schemas.microsoft.com/office/word/2010/wordprocessingShape" mc:Ignorable="w14 w15 wp14">
+  <w:p>
+    <w:r>
+      <w:pict>
+        <v:shape id="_x0000_s2049" style="width:300px;height:99px;margin-top:414.564745037953pt;margin-left:249.751734802055pt;mso-position-horizontal-relative:page;mso-position-vertical-relative:page;position:absolute;z-index:1" stroked="false" type="#_x0000_t75">
+          <v:imagedata o:title="" r:id="plumsail_picture"/>
+          <v:path strokeok="false"/>
+          <o:lock v:ext="edit" aspectratio="false"/>
+        </v:shape>
+      </w:pict>
+    </w:r>
+  </w:p>
+</w:hdr>
+</file>
+
 <file path=word/numbering.xml><?xml version="1.0" encoding="utf-8"?>
-<w:numbering xmlns:wpc="http://schemas.microsoft.com/office/word/2010/wordprocessingCanvas" xmlns:cx="http://schemas.microsoft.com/office/drawing/2014/chartex" xmlns:cx1="http://schemas.microsoft.com/office/drawing/2015/9/8/chartex" xmlns:cx2="http://schemas.microsoft.com/office/drawing/2015/10/21/chartex" xmlns:cx3="http://schemas.microsoft.com/office/drawing/2016/5/9/chartex" xmlns:cx4="http://schemas.microsoft.com/office/drawing/2016/5/10/chartex" xmlns:cx5="http://schemas.microsoft.com/office/drawing/2016/5/11/chartex" xmlns:cx6="http://schemas.microsoft.com/office/drawing/2016/5/12/chartex" xmlns:cx7="http://schemas.microsoft.com/office/drawing/2016/5/13/chartex" xmlns:cx8="http://schemas.microsoft.com/office/drawing/2016/5/14/chartex" xmlns:mc="http://schemas.openxmlformats.org/markup-compatibility/2006" xmlns:aink="http://schemas.microsoft.com/office/drawing/2016/ink" xmlns:am3d="http://schemas.microsoft.com/office/drawing/2017/model3d" xmlns:o="urn:schemas-microsoft-com:office:office" xmlns:r="http://schemas.openxmlformats.org/officeDocument/2006/relationships" xmlns:m="http://schemas.openxmlformats.org/officeDocument/2006/math" xmlns:v="urn:schemas-microsoft-com:vml" xmlns:wp14="http://schemas.microsoft.com/office/word/2010/wordprocessingDrawing" xmlns:wp="http://schemas.openxmlformats.org/drawingml/2006/wordprocessingDrawing" xmlns:w10="urn:schemas-microsoft-com:office:word" xmlns:w="http://schemas.openxmlformats.org/wordprocessingml/2006/main" xmlns:w14="http://schemas.microsoft.com/office/word/2010/wordml" xmlns:w15="http://schemas.microsoft.com/office/word/2012/wordml" xmlns:w16cid="http://schemas.microsoft.com/office/word/2016/wordml/cid" xmlns:w16se="http://schemas.microsoft.com/office/word/2015/wordml/symex" xmlns:wpg="http://schemas.microsoft.com/office/word/2010/wordprocessingGroup" xmlns:wpi="http://schemas.microsoft.com/office/word/2010/wordprocessingInk" xmlns:wne="http://schemas.microsoft.com/office/word/2006/wordml" xmlns:wps="http://schemas.microsoft.com/office/word/2010/wordprocessingShape" mc:Ignorable="w14 w15 w16se w16cid wp14">
+<w:numbering xmlns:wpc="http://schemas.microsoft.com/office/word/2010/wordprocessingCanvas" xmlns:cx="http://schemas.microsoft.com/office/drawing/2014/chartex" xmlns:cx1="http://schemas.microsoft.com/office/drawing/2015/9/8/chartex" xmlns:cx2="http://schemas.microsoft.com/office/drawing/2015/10/21/chartex" xmlns:cx3="http://schemas.microsoft.com/office/drawing/2016/5/9/chartex" xmlns:cx4="http://schemas.microsoft.com/office/drawing/2016/5/10/chartex" xmlns:cx5="http://schemas.microsoft.com/office/drawing/2016/5/11/chartex" xmlns:cx6="http://schemas.microsoft.com/office/drawing/2016/5/12/chartex" xmlns:cx7="http://schemas.microsoft.com/office/drawing/2016/5/13/chartex" xmlns:cx8="http://schemas.microsoft.com/office/drawing/2016/5/14/chartex" xmlns:mc="http://schemas.openxmlformats.org/markup-compatibility/2006" xmlns:aink="http://schemas.microsoft.com/office/drawing/2016/ink" xmlns:am3d="http://schemas.microsoft.com/office/drawing/2017/model3d" xmlns:o="urn:schemas-microsoft-com:office:office" xmlns:r="http://schemas.openxmlformats.org/officeDocument/2006/relationships" xmlns:m="http://schemas.openxmlformats.org/officeDocument/2006/math" xmlns:v="urn:schemas-microsoft-com:vml" xmlns:wp14="http://schemas.microsoft.com/office/word/2010/wordprocessingDrawing" xmlns:wp="http://schemas.openxmlformats.org/drawingml/2006/wordprocessingDrawing" xmlns:w10="urn:schemas-microsoft-com:office:word" xmlns:w="http://schemas.openxmlformats.org/wordprocessingml/2006/main" xmlns:w14="http://schemas.microsoft.com/office/word/2010/wordml" xmlns:w15="http://schemas.microsoft.com/office/word/2012/wordml" xmlns:w16cex="http://schemas.microsoft.com/office/word/2018/wordml/cex" xmlns:w16cid="http://schemas.microsoft.com/office/word/2016/wordml/cid" xmlns:w16="http://schemas.microsoft.com/office/word/2018/wordml" xmlns:w16sdtdh="http://schemas.microsoft.com/office/word/2020/wordml/sdtdatahash" xmlns:w16se="http://schemas.microsoft.com/office/word/2015/wordml/symex" xmlns:wpg="http://schemas.microsoft.com/office/word/2010/wordprocessingGroup" xmlns:wpi="http://schemas.microsoft.com/office/word/2010/wordprocessingInk" xmlns:wne="http://schemas.microsoft.com/office/word/2006/wordml" xmlns:wps="http://schemas.microsoft.com/office/word/2010/wordprocessingShape" mc:Ignorable="w14 w15 w16se w16cid w16 w16cex w16sdtdh wp14">
   <w:abstractNum w:abstractNumId="0" w15:restartNumberingAfterBreak="0">
     <w:nsid w:val="71383BB1"/>
     <w:multiLevelType w:val="hybridMultilevel"/>
     <w:tmpl w:val="65AE1D9E"/>
-    <w:lvl w:ilvl="0" w:tplc="04090001">
+    <w:lvl w:ilvl="0" w:tplc="FFFFFFFF">
       <w:start w:val="1"/>
       <w:numFmt w:val="bullet"/>
       <w:lvlText w:val=""/>
@@ -521,7 +701,7 @@
 </file>
 
 <file path=word/styles.xml><?xml version="1.0" encoding="utf-8"?>
-<w:styles xmlns:mc="http://schemas.openxmlformats.org/markup-compatibility/2006" xmlns:r="http://schemas.openxmlformats.org/officeDocument/2006/relationships" xmlns:w="http://schemas.openxmlformats.org/wordprocessingml/2006/main" xmlns:w14="http://schemas.microsoft.com/office/word/2010/wordml" xmlns:w15="http://schemas.microsoft.com/office/word/2012/wordml" xmlns:w16cid="http://schemas.microsoft.com/office/word/2016/wordml/cid" xmlns:w16se="http://schemas.microsoft.com/office/word/2015/wordml/symex" mc:Ignorable="w14 w15 w16se w16cid">
+<w:styles xmlns:mc="http://schemas.openxmlformats.org/markup-compatibility/2006" xmlns:r="http://schemas.openxmlformats.org/officeDocument/2006/relationships" xmlns:w="http://schemas.openxmlformats.org/wordprocessingml/2006/main" xmlns:w14="http://schemas.microsoft.com/office/word/2010/wordml" xmlns:w15="http://schemas.microsoft.com/office/word/2012/wordml" xmlns:w16cex="http://schemas.microsoft.com/office/word/2018/wordml/cex" xmlns:w16cid="http://schemas.microsoft.com/office/word/2016/wordml/cid" xmlns:w16="http://schemas.microsoft.com/office/word/2018/wordml" xmlns:w16sdtdh="http://schemas.microsoft.com/office/word/2020/wordml/sdtdatahash" xmlns:w16se="http://schemas.microsoft.com/office/word/2015/wordml/symex" mc:Ignorable="w14 w15 w16se w16cid w16 w16cex w16sdtdh">
   <w:docDefaults>
     <w:rPrDefault>
       <w:rPr>
@@ -685,12 +865,11 @@
     <w:lsdException w:name="Table Contemporary" w:semiHidden="1" w:unhideWhenUsed="1"/>
     <w:lsdException w:name="Table Elegant" w:semiHidden="1" w:unhideWhenUsed="1"/>
     <w:lsdException w:name="Table Professional" w:semiHidden="1" w:unhideWhenUsed="1"/>
-    <w:lsdException w:name="Table Subtle 1" w:semiHidden="1" w:unhideWhenUsed="1"/>
     <w:lsdException w:name="Table Subtle 2" w:semiHidden="1" w:unhideWhenUsed="1"/>
     <w:lsdException w:name="Table Web 1" w:semiHidden="1" w:unhideWhenUsed="1"/>
-    <w:lsdException w:name="Table Web 2" w:semiHidden="1" w:unhideWhenUsed="1"/>
     <w:lsdException w:name="Balloon Text" w:semiHidden="1" w:unhideWhenUsed="1"/>
     <w:lsdException w:name="Table Grid" w:uiPriority="39"/>
+    <w:lsdException w:name="Table Theme" w:semiHidden="1" w:unhideWhenUsed="1"/>
     <w:lsdException w:name="Placeholder Text" w:semiHidden="1"/>
     <w:lsdException w:name="No Spacing" w:uiPriority="1" w:qFormat="1"/>
     <w:lsdException w:name="Light Shading" w:uiPriority="60"/>
@@ -1626,4 +1805,13 @@
     </a:ext>
   </a:extLst>
 </a:theme>
+</file>
+
+<file path=itemID/templater.xml><?xml version="1.0" encoding="utf-8"?>
+<templater-settings>
+  <aliases>
+    <prefix alias="nonDev1">employees1|filter(value.department != “development”)</prefix>
+    <prefix alias="nonDev2">employees2|filter(value.department != “development”)</prefix>
+  </aliases>
+</templater-settings>
 </file>
</xml_diff>